<commit_message>
removed some unimportant files to local
</commit_message>
<xml_diff>
--- a/tables/Table3_Site_survival_rates.docx
+++ b/tables/Table3_Site_survival_rates.docx
@@ -2417,7 +2417,7 @@
                 <w:szCs w:val="20"/>
                 <w:color w:val="000000"/>
               </w:rPr>
-              <w:t xml:space="preserve">3.24</w:t>
+              <w:t xml:space="preserve">1.63</w:t>
             </w:r>
           </w:p>
         </w:tc>
@@ -2470,7 +2470,7 @@
                 <w:szCs w:val="20"/>
                 <w:color w:val="000000"/>
               </w:rPr>
-              <w:t xml:space="preserve">9.38</w:t>
+              <w:t xml:space="preserve">4.80</w:t>
             </w:r>
           </w:p>
         </w:tc>
@@ -2523,7 +2523,7 @@
                 <w:szCs w:val="20"/>
                 <w:color w:val="000000"/>
               </w:rPr>
-              <w:t xml:space="preserve">2.27</w:t>
+              <w:t xml:space="preserve">1.14</w:t>
             </w:r>
           </w:p>
         </w:tc>
@@ -2576,7 +2576,7 @@
                 <w:szCs w:val="20"/>
                 <w:color w:val="000000"/>
               </w:rPr>
-              <w:t xml:space="preserve">9.65</w:t>
+              <w:t xml:space="preserve">4.95</w:t>
             </w:r>
           </w:p>
         </w:tc>
@@ -2741,7 +2741,7 @@
                 <w:szCs w:val="20"/>
                 <w:color w:val="000000"/>
               </w:rPr>
-              <w:t xml:space="preserve">0.00</w:t>
+              <w:t xml:space="preserve">1.63</w:t>
             </w:r>
           </w:p>
         </w:tc>
@@ -2794,7 +2794,7 @@
                 <w:szCs w:val="20"/>
                 <w:color w:val="000000"/>
               </w:rPr>
-              <w:t xml:space="preserve">6.25</w:t>
+              <w:t xml:space="preserve">4.80</w:t>
             </w:r>
           </w:p>
         </w:tc>
@@ -2847,7 +2847,7 @@
                 <w:szCs w:val="20"/>
                 <w:color w:val="000000"/>
               </w:rPr>
-              <w:t xml:space="preserve">0.00</w:t>
+              <w:t xml:space="preserve">1.14</w:t>
             </w:r>
           </w:p>
         </w:tc>
@@ -2900,7 +2900,7 @@
                 <w:szCs w:val="20"/>
                 <w:color w:val="000000"/>
               </w:rPr>
-              <w:t xml:space="preserve">2.19</w:t>
+              <w:t xml:space="preserve">4.95</w:t>
             </w:r>
           </w:p>
         </w:tc>
@@ -3118,7 +3118,7 @@
                 <w:szCs w:val="20"/>
                 <w:color w:val="000000"/>
               </w:rPr>
-              <w:t xml:space="preserve">0.00</w:t>
+              <w:t xml:space="preserve">3.18</w:t>
             </w:r>
           </w:p>
         </w:tc>
@@ -3224,7 +3224,7 @@
                 <w:szCs w:val="20"/>
                 <w:color w:val="000000"/>
               </w:rPr>
-              <w:t xml:space="preserve">0.00</w:t>
+              <w:t xml:space="preserve">1.10</w:t>
             </w:r>
           </w:p>
         </w:tc>

</xml_diff>